<commit_message>
Some of the pages
</commit_message>
<xml_diff>
--- a/Quarky May.docx
+++ b/Quarky May.docx
@@ -161,8 +161,13 @@
       </w:r>
     </w:p>
     <w:p>
-      <w:r>
-        <w:t>Airogell marbles (light weight) accelerated then turned to lead</w:t>
+      <w:proofErr w:type="spellStart"/>
+      <w:r>
+        <w:t>Airogell</w:t>
+      </w:r>
+      <w:proofErr w:type="spellEnd"/>
+      <w:r>
+        <w:t xml:space="preserve"> marbles (light weight) accelerated then turned to lead</w:t>
       </w:r>
     </w:p>
     <w:p/>
@@ -197,27 +202,63 @@
     <w:p/>
     <w:p>
       <w:r>
-        <w:t>Timbers os</w:t>
-      </w:r>
-    </w:p>
-    <w:p>
-      <w:r>
-        <w:t>Cant eat food only ppl</w:t>
-      </w:r>
-    </w:p>
-    <w:p>
-      <w:r>
-        <w:t>Only exeption coffee</w:t>
-      </w:r>
-    </w:p>
-    <w:p>
-      <w:r>
-        <w:t>Sudo stands cast a shadow</w:t>
-      </w:r>
-    </w:p>
-    <w:p>
-      <w:r>
-        <w:t xml:space="preserve">Crc gas nutrlises </w:t>
+        <w:t xml:space="preserve">Timbers </w:t>
+      </w:r>
+      <w:proofErr w:type="spellStart"/>
+      <w:r>
+        <w:t>os</w:t>
+      </w:r>
+      <w:proofErr w:type="spellEnd"/>
+    </w:p>
+    <w:p>
+      <w:proofErr w:type="gramStart"/>
+      <w:r>
+        <w:t>Cant</w:t>
+      </w:r>
+      <w:proofErr w:type="gramEnd"/>
+      <w:r>
+        <w:t xml:space="preserve"> eat food only ppl</w:t>
+      </w:r>
+    </w:p>
+    <w:p>
+      <w:r>
+        <w:t xml:space="preserve">Only </w:t>
+      </w:r>
+      <w:proofErr w:type="spellStart"/>
+      <w:r>
+        <w:t>exeption</w:t>
+      </w:r>
+      <w:proofErr w:type="spellEnd"/>
+      <w:r>
+        <w:t xml:space="preserve"> coffee</w:t>
+      </w:r>
+    </w:p>
+    <w:p>
+      <w:proofErr w:type="spellStart"/>
+      <w:r>
+        <w:t>Sudo</w:t>
+      </w:r>
+      <w:proofErr w:type="spellEnd"/>
+      <w:r>
+        <w:t xml:space="preserve"> stands cast a shadow</w:t>
+      </w:r>
+    </w:p>
+    <w:p>
+      <w:proofErr w:type="spellStart"/>
+      <w:r>
+        <w:t>Crc</w:t>
+      </w:r>
+      <w:proofErr w:type="spellEnd"/>
+      <w:r>
+        <w:t xml:space="preserve"> gas </w:t>
+      </w:r>
+      <w:proofErr w:type="spellStart"/>
+      <w:r>
+        <w:t>nutrlises</w:t>
+      </w:r>
+      <w:proofErr w:type="spellEnd"/>
+      <w:r>
+        <w:t xml:space="preserve"> </w:t>
       </w:r>
     </w:p>
     <w:p>
@@ -233,34 +274,103 @@
         <w:t>(RC?)</w:t>
       </w:r>
     </w:p>
-    <w:p/>
-    <w:p>
-      <w:r>
-        <w:t>Speshl notes</w:t>
-      </w:r>
-    </w:p>
-    <w:p>
-      <w:r>
-        <w:t>Weeknes unbrela</w:t>
-      </w:r>
-    </w:p>
-    <w:p/>
-    <w:p>
-      <w:r>
-        <w:t>?ppl soup</w:t>
-      </w:r>
-    </w:p>
-    <w:p>
-      <w:r>
-        <w:t>?what is ppl</w:t>
-      </w:r>
-    </w:p>
-    <w:p>
-      <w:r>
-        <w:t xml:space="preserve">?Give </w:t>
-      </w:r>
-      <w:r>
-        <w:t>Ofther anama sou</w:t>
+    <w:p>
+      <w:r>
+        <w:t xml:space="preserve">RC </w:t>
+      </w:r>
+      <w:proofErr w:type="spellStart"/>
+      <w:r>
+        <w:t>blokin</w:t>
+      </w:r>
+      <w:proofErr w:type="spellEnd"/>
+      <w:r>
+        <w:t xml:space="preserve"> weapons</w:t>
+      </w:r>
+    </w:p>
+    <w:p>
+      <w:r>
+        <w:t xml:space="preserve">RC over 1,000 is </w:t>
+      </w:r>
+      <w:proofErr w:type="spellStart"/>
+      <w:r>
+        <w:t>gould</w:t>
+      </w:r>
+      <w:proofErr w:type="spellEnd"/>
+      <w:r>
+        <w:t xml:space="preserve"> </w:t>
+      </w:r>
+    </w:p>
+    <w:p/>
+    <w:p>
+      <w:proofErr w:type="spellStart"/>
+      <w:r>
+        <w:t>Speshl</w:t>
+      </w:r>
+      <w:proofErr w:type="spellEnd"/>
+      <w:r>
+        <w:t xml:space="preserve"> notes</w:t>
+      </w:r>
+    </w:p>
+    <w:p>
+      <w:proofErr w:type="spellStart"/>
+      <w:r>
+        <w:t>Weeknes</w:t>
+      </w:r>
+      <w:proofErr w:type="spellEnd"/>
+      <w:r>
+        <w:t xml:space="preserve"> </w:t>
+      </w:r>
+      <w:proofErr w:type="spellStart"/>
+      <w:r>
+        <w:t>unbrela</w:t>
+      </w:r>
+      <w:proofErr w:type="spellEnd"/>
+    </w:p>
+    <w:p/>
+    <w:p>
+      <w:proofErr w:type="gramStart"/>
+      <w:r>
+        <w:t>?ppl</w:t>
+      </w:r>
+      <w:proofErr w:type="gramEnd"/>
+      <w:r>
+        <w:t xml:space="preserve"> soup</w:t>
+      </w:r>
+    </w:p>
+    <w:p>
+      <w:proofErr w:type="gramStart"/>
+      <w:r>
+        <w:t>?what</w:t>
+      </w:r>
+      <w:proofErr w:type="gramEnd"/>
+      <w:r>
+        <w:t xml:space="preserve"> is ppl</w:t>
+      </w:r>
+    </w:p>
+    <w:p>
+      <w:proofErr w:type="gramStart"/>
+      <w:r>
+        <w:t>?Give</w:t>
+      </w:r>
+      <w:proofErr w:type="gramEnd"/>
+      <w:r>
+        <w:t xml:space="preserve"> </w:t>
+      </w:r>
+      <w:proofErr w:type="spellStart"/>
+      <w:r>
+        <w:t>Ofther</w:t>
+      </w:r>
+      <w:proofErr w:type="spellEnd"/>
+      <w:r>
+        <w:t xml:space="preserve"> </w:t>
+      </w:r>
+      <w:proofErr w:type="spellStart"/>
+      <w:r>
+        <w:t>anama</w:t>
+      </w:r>
+      <w:proofErr w:type="spellEnd"/>
+      <w:r>
+        <w:t xml:space="preserve"> sou</w:t>
       </w:r>
       <w:r>
         <w:t>p</w:t>

</xml_diff>